<commit_message>
Updated sequences checklist Added sound to alert form for sequences
</commit_message>
<xml_diff>
--- a/docs/SequencesCheckList.docx
+++ b/docs/SequencesCheckList.docx
@@ -1016,8 +1016,6 @@
         </w:rPr>
         <w:t>about above sequences positions, run sequences using shortcut buttons</w:t>
       </w:r>
-      <w:bookmarkStart w:id="0" w:name="_GoBack"/>
-      <w:bookmarkEnd w:id="0"/>
     </w:p>
     <w:p>
       <w:pPr>
@@ -1236,17 +1234,8 @@
         </w:rPr>
         <w:t>using shortcut button</w:t>
       </w:r>
-    </w:p>
-    <w:p>
-      <w:pPr>
-        <w:spacing w:line="276" w:lineRule="auto"/>
-        <w:rPr>
-          <w:rFonts w:ascii="Segoe UI" w:hAnsi="Segoe UI" w:cs="Segoe UI"/>
-          <w:i/>
-          <w:color w:val="1F497D" w:themeColor="text2"/>
-          <w:sz w:val="28"/>
-        </w:rPr>
-      </w:pPr>
+      <w:bookmarkStart w:id="0" w:name="_GoBack"/>
+      <w:bookmarkEnd w:id="0"/>
     </w:p>
     <w:sectPr>
       <w:headerReference w:type="default" r:id="rId7"/>

</xml_diff>